<commit_message>
added by-laws to list of files in github
</commit_message>
<xml_diff>
--- a/docs/gf_legal/contracts/_dev/ccnu_by_laws.docx
+++ b/docs/gf_legal/contracts/_dev/ccnu_by_laws.docx
@@ -3,53 +3,6 @@
 <w:document xmlns:o="urn:schemas-microsoft-com:office:office" xmlns:r="http://schemas.openxmlformats.org/officeDocument/2006/relationships" xmlns:v="urn:schemas-microsoft-com:vml" xmlns:w="http://schemas.openxmlformats.org/wordprocessingml/2006/main" xmlns:w10="urn:schemas-microsoft-com:office:word" xmlns:wp="http://schemas.openxmlformats.org/drawingml/2006/wordprocessingDrawing" xmlns:wps="http://schemas.microsoft.com/office/word/2010/wordprocessingShape" xmlns:wpg="http://schemas.microsoft.com/office/word/2010/wordprocessingGroup" xmlns:mc="http://schemas.openxmlformats.org/markup-compatibility/2006" xmlns:wp14="http://schemas.microsoft.com/office/word/2010/wordprocessingDrawing" xmlns:w14="http://schemas.microsoft.com/office/word/2010/wordml" mc:Ignorable="w14 wp14">
   <w:background w:color="FFFFFF"/>
   <w:body>
-    <w:p>
-      <w:pPr>
-        <w:pStyle w:val="Normal"/>
-        <w:tabs>
-          <w:tab w:val="left" w:pos="720" w:leader="none"/>
-          <w:tab w:val="left" w:pos="1440" w:leader="none"/>
-          <w:tab w:val="left" w:pos="2160" w:leader="none"/>
-          <w:tab w:val="left" w:pos="2880" w:leader="none"/>
-          <w:tab w:val="left" w:pos="3600" w:leader="none"/>
-          <w:tab w:val="left" w:pos="4320" w:leader="none"/>
-          <w:tab w:val="left" w:pos="5040" w:leader="none"/>
-          <w:tab w:val="left" w:pos="5760" w:leader="none"/>
-          <w:tab w:val="left" w:pos="6480" w:leader="none"/>
-          <w:tab w:val="left" w:pos="7200" w:leader="none"/>
-          <w:tab w:val="left" w:pos="7920" w:leader="none"/>
-          <w:tab w:val="left" w:pos="8640" w:leader="none"/>
-        </w:tabs>
-        <w:ind w:left="-90" w:hanging="0"/>
-        <w:jc w:val="center"/>
-        <w:rPr>
-          <w:sz w:val="24"/>
-          <w:szCs w:val="24"/>
-        </w:rPr>
-      </w:pPr>
-      <w:r>
-        <w:rPr>
-          <w:b/>
-          <w:sz w:val="24"/>
-          <w:szCs w:val="24"/>
-          <w:u w:val="single"/>
-        </w:rPr>
-        <w:t xml:space="preserve">Exhibit </w:t>
-      </w:r>
-      <w:r>
-        <w:rPr>
-          <w:rFonts w:eastAsia="Times New Roman" w:cs="Times New Roman"/>
-          <w:b/>
-          <w:color w:val="auto"/>
-          <w:kern w:val="0"/>
-          <w:sz w:val="24"/>
-          <w:szCs w:val="24"/>
-          <w:u w:val="single"/>
-          <w:lang w:val="en-US" w:eastAsia="en-US" w:bidi="ar-SA"/>
-        </w:rPr>
-        <w:t>C</w:t>
-      </w:r>
-    </w:p>
     <w:p>
       <w:pPr>
         <w:pStyle w:val="Normal"/>

</xml_diff>